<commit_message>
The interpreter now let you select which word document you want to transform
</commit_message>
<xml_diff>
--- a/WordDocs/Pensamientos 7.docx
+++ b/WordDocs/Pensamientos 7.docx
@@ -79,7 +79,10 @@
     <w:p/>
     <w:p>
       <w:r>
-        <w:t>4to</w:t>
+        <w:t>5</w:t>
+      </w:r>
+      <w:r>
+        <w:t>to</w:t>
       </w:r>
       <w:r>
         <w:t xml:space="preserve"> test</w:t>

</xml_diff>